<commit_message>
Revise project report file a little bit
</commit_message>
<xml_diff>
--- a/pyprj.docx
+++ b/pyprj.docx
@@ -25,30 +25,11 @@
         </w:rPr>
         <w:t>inal Project: Python Programming for Everybody (COSE156)</w:t>
       </w:r>
-    </w:p>
-    <w:p>
-      <w:pPr>
-        <w:jc w:val="left"/>
-      </w:pPr>
       <w:bookmarkStart w:id="0" w:name="_GoBack"/>
       <w:bookmarkEnd w:id="0"/>
     </w:p>
     <w:p>
       <w:pPr>
-        <w:jc w:val="right"/>
-      </w:pPr>
-      <w:r>
-        <w:rPr>
-          <w:rFonts w:hint="eastAsia"/>
-        </w:rPr>
-        <w:t>J</w:t>
-      </w:r>
-      <w:r>
-        <w:t>oo-young Kim (#2017320110)</w:t>
-      </w:r>
-    </w:p>
-    <w:p>
-      <w:pPr>
         <w:jc w:val="left"/>
       </w:pPr>
     </w:p>
@@ -83,20 +64,31 @@
     <w:p>
       <w:pPr>
         <w:jc w:val="left"/>
-        <w:rPr>
-          <w:rFonts w:hint="eastAsia"/>
-        </w:rPr>
-      </w:pPr>
-    </w:p>
-    <w:p>
-      <w:pPr>
-        <w:jc w:val="left"/>
-      </w:pPr>
-      <w:r>
-        <w:rPr>
-          <w:rFonts w:hint="eastAsia"/>
-        </w:rPr>
-        <w:t>본 프로젝트는 파이썬을 이용하여 웹 브라우저로 접속 가능한 간단한 대화 서버를 작성하는 것으로써 사용자는 개별적인 계정을 생성하고 이를 통하여 로그인하여 다른 사용자와 대화를 나눌 수 있도록 하고 운영자는 기록의 덤프를 생성할 수 있는 시스템을 구축하는 것을 목표로 한다.</w:t>
+      </w:pPr>
+    </w:p>
+    <w:p>
+      <w:pPr>
+        <w:jc w:val="left"/>
+      </w:pPr>
+      <w:r>
+        <w:rPr>
+          <w:rFonts w:hint="eastAsia"/>
+        </w:rPr>
+        <w:t xml:space="preserve">본 프로젝트는 </w:t>
+      </w:r>
+      <w:proofErr w:type="spellStart"/>
+      <w:r>
+        <w:rPr>
+          <w:rFonts w:hint="eastAsia"/>
+        </w:rPr>
+        <w:t>파이썬을</w:t>
+      </w:r>
+      <w:proofErr w:type="spellEnd"/>
+      <w:r>
+        <w:rPr>
+          <w:rFonts w:hint="eastAsia"/>
+        </w:rPr>
+        <w:t xml:space="preserve"> 이용하여 웹 브라우저로 접속 가능한 간단한 대화 서버를 작성하는 것으로써 사용자는 개별적인 계정을 생성하고 이를 통하여 로그인하여 다른 사용자와 대화를 나눌 수 있도록 하고 운영자는 기록의 덤프를 생성할 수 있는 시스템을 구축하는 것을 목표로 한다.</w:t>
       </w:r>
     </w:p>
     <w:p>
@@ -135,9 +127,6 @@
     <w:p>
       <w:pPr>
         <w:jc w:val="left"/>
-        <w:rPr>
-          <w:rFonts w:hint="eastAsia"/>
-        </w:rPr>
       </w:pPr>
     </w:p>
     <w:p>
@@ -214,9 +203,6 @@
     <w:p>
       <w:pPr>
         <w:jc w:val="left"/>
-        <w:rPr>
-          <w:rFonts w:hint="eastAsia"/>
-        </w:rPr>
       </w:pPr>
     </w:p>
     <w:p>
@@ -242,9 +228,6 @@
     <w:p>
       <w:pPr>
         <w:jc w:val="left"/>
-        <w:rPr>
-          <w:rFonts w:hint="eastAsia"/>
-        </w:rPr>
       </w:pPr>
       <w:r>
         <w:rPr>
@@ -335,9 +318,6 @@
     <w:p>
       <w:pPr>
         <w:jc w:val="left"/>
-        <w:rPr>
-          <w:rFonts w:hint="eastAsia"/>
-        </w:rPr>
       </w:pPr>
       <w:r>
         <w:tab/>
@@ -514,9 +494,6 @@
           <w:p>
             <w:pPr>
               <w:jc w:val="left"/>
-              <w:rPr>
-                <w:rFonts w:hint="eastAsia"/>
-              </w:rPr>
             </w:pPr>
             <w:r>
               <w:rPr>
@@ -564,9 +541,6 @@
           <w:p>
             <w:pPr>
               <w:jc w:val="left"/>
-              <w:rPr>
-                <w:rFonts w:hint="eastAsia"/>
-              </w:rPr>
             </w:pPr>
             <w:r>
               <w:rPr>
@@ -642,6 +616,7 @@
             <w:pPr>
               <w:jc w:val="left"/>
             </w:pPr>
+            <w:proofErr w:type="spellStart"/>
             <w:r>
               <w:rPr>
                 <w:rFonts w:hint="eastAsia"/>
@@ -649,7 +624,11 @@
               <w:t>e</w:t>
             </w:r>
             <w:r>
-              <w:t xml:space="preserve">rror_register: </w:t>
+              <w:t>rror_register</w:t>
+            </w:r>
+            <w:proofErr w:type="spellEnd"/>
+            <w:r>
+              <w:t xml:space="preserve">: </w:t>
             </w:r>
             <w:r>
               <w:rPr>
@@ -741,9 +720,6 @@
           <w:p>
             <w:pPr>
               <w:jc w:val="left"/>
-              <w:rPr>
-                <w:rFonts w:hint="eastAsia"/>
-              </w:rPr>
             </w:pPr>
             <w:r>
               <w:rPr>
@@ -785,8 +761,13 @@
             <w:pPr>
               <w:jc w:val="left"/>
             </w:pPr>
-            <w:r>
-              <w:t xml:space="preserve">talk.hist: </w:t>
+            <w:proofErr w:type="spellStart"/>
+            <w:r>
+              <w:t>talk.hist</w:t>
+            </w:r>
+            <w:proofErr w:type="spellEnd"/>
+            <w:r>
+              <w:t xml:space="preserve">: </w:t>
             </w:r>
             <w:r>
               <w:rPr>
@@ -832,8 +813,16 @@
               <w:rPr>
                 <w:rFonts w:hint="eastAsia"/>
               </w:rPr>
-              <w:t>사이트 패비콘</w:t>
-            </w:r>
+              <w:t xml:space="preserve">사이트 </w:t>
+            </w:r>
+            <w:proofErr w:type="spellStart"/>
+            <w:r>
+              <w:rPr>
+                <w:rFonts w:hint="eastAsia"/>
+              </w:rPr>
+              <w:t>패비콘</w:t>
+            </w:r>
+            <w:proofErr w:type="spellEnd"/>
           </w:p>
           <w:p>
             <w:pPr>
@@ -936,6 +925,7 @@
       <w:r>
         <w:t xml:space="preserve">. </w:t>
       </w:r>
+      <w:proofErr w:type="spellStart"/>
       <w:r>
         <w:rPr>
           <w:rFonts w:hint="eastAsia"/>
@@ -943,7 +933,11 @@
         <w:t>M</w:t>
       </w:r>
       <w:r>
-        <w:t xml:space="preserve">ainHandler: main.html </w:t>
+        <w:t>ainHandler</w:t>
+      </w:r>
+      <w:proofErr w:type="spellEnd"/>
+      <w:r>
+        <w:t xml:space="preserve">: main.html </w:t>
       </w:r>
       <w:r>
         <w:rPr>
@@ -965,6 +959,7 @@
       <w:r>
         <w:t xml:space="preserve">. </w:t>
       </w:r>
+      <w:proofErr w:type="spellStart"/>
       <w:r>
         <w:rPr>
           <w:rFonts w:hint="eastAsia"/>
@@ -972,7 +967,11 @@
         <w:t>J</w:t>
       </w:r>
       <w:r>
-        <w:t>oinHandler: main.html</w:t>
+        <w:t>oinHandler</w:t>
+      </w:r>
+      <w:proofErr w:type="spellEnd"/>
+      <w:r>
+        <w:t>: main.html</w:t>
       </w:r>
       <w:r>
         <w:rPr>
@@ -1021,6 +1020,7 @@
       <w:r>
         <w:t xml:space="preserve">. </w:t>
       </w:r>
+      <w:proofErr w:type="spellStart"/>
       <w:r>
         <w:rPr>
           <w:rFonts w:hint="eastAsia"/>
@@ -1028,7 +1028,11 @@
         <w:t>R</w:t>
       </w:r>
       <w:r>
-        <w:t>egisterHandler: register.html</w:t>
+        <w:t>egisterHandler</w:t>
+      </w:r>
+      <w:proofErr w:type="spellEnd"/>
+      <w:r>
+        <w:t>: register.html</w:t>
       </w:r>
       <w:r>
         <w:rPr>
@@ -1077,6 +1081,7 @@
       <w:r>
         <w:t xml:space="preserve">. </w:t>
       </w:r>
+      <w:proofErr w:type="spellStart"/>
       <w:r>
         <w:rPr>
           <w:rFonts w:hint="eastAsia"/>
@@ -1084,7 +1089,11 @@
         <w:t>T</w:t>
       </w:r>
       <w:r>
-        <w:t xml:space="preserve">alkHandler: </w:t>
+        <w:t>alkHandler</w:t>
+      </w:r>
+      <w:proofErr w:type="spellEnd"/>
+      <w:r>
+        <w:t xml:space="preserve">: </w:t>
       </w:r>
       <w:r>
         <w:t>join.html</w:t>
@@ -1148,6 +1157,7 @@
       <w:r>
         <w:t xml:space="preserve">. </w:t>
       </w:r>
+      <w:proofErr w:type="spellStart"/>
       <w:r>
         <w:rPr>
           <w:rFonts w:hint="eastAsia"/>
@@ -1155,7 +1165,11 @@
         <w:t>A</w:t>
       </w:r>
       <w:r>
-        <w:t>dminLoginHandler: admin_login.html</w:t>
+        <w:t>dminLoginHandler</w:t>
+      </w:r>
+      <w:proofErr w:type="spellEnd"/>
+      <w:r>
+        <w:t>: admin_login.html</w:t>
       </w:r>
       <w:r>
         <w:rPr>
@@ -1204,6 +1218,7 @@
       <w:r>
         <w:t xml:space="preserve">. </w:t>
       </w:r>
+      <w:proofErr w:type="spellStart"/>
       <w:r>
         <w:rPr>
           <w:rFonts w:hint="eastAsia"/>
@@ -1211,7 +1226,11 @@
         <w:t>A</w:t>
       </w:r>
       <w:r>
-        <w:t>dminHandler:</w:t>
+        <w:t>dminHandler</w:t>
+      </w:r>
+      <w:proofErr w:type="spellEnd"/>
+      <w:r>
+        <w:t>:</w:t>
       </w:r>
     </w:p>
     <w:p>
@@ -1233,8 +1252,13 @@
       <w:r>
         <w:t xml:space="preserve">. </w:t>
       </w:r>
-      <w:r>
-        <w:t>AdminHandler.get(self)</w:t>
+      <w:proofErr w:type="spellStart"/>
+      <w:r>
+        <w:t>AdminHandler.get</w:t>
+      </w:r>
+      <w:proofErr w:type="spellEnd"/>
+      <w:r>
+        <w:t>(self)</w:t>
       </w:r>
       <w:r>
         <w:rPr>
@@ -1258,15 +1282,26 @@
         <w:rPr>
           <w:rFonts w:hint="eastAsia"/>
         </w:rPr>
-        <w:t>작동시키기 전에 관리자 계정으로 로그인된 세션이 있는지 점검하여 현재 사용자가 관리자가 맞는지 다시 한 번 확인함</w:t>
-      </w:r>
-    </w:p>
-    <w:p>
-      <w:pPr>
-        <w:jc w:val="left"/>
-        <w:rPr>
-          <w:rFonts w:hint="eastAsia"/>
-        </w:rPr>
+        <w:t xml:space="preserve">작동시키기 전에 관리자 계정으로 </w:t>
+      </w:r>
+      <w:proofErr w:type="spellStart"/>
+      <w:r>
+        <w:rPr>
+          <w:rFonts w:hint="eastAsia"/>
+        </w:rPr>
+        <w:t>로그인된</w:t>
+      </w:r>
+      <w:proofErr w:type="spellEnd"/>
+      <w:r>
+        <w:rPr>
+          <w:rFonts w:hint="eastAsia"/>
+        </w:rPr>
+        <w:t xml:space="preserve"> 세션이 있는지 점검하여 현재 사용자가 관리자가 맞는지 다시 한 번 확인함</w:t>
+      </w:r>
+    </w:p>
+    <w:p>
+      <w:pPr>
+        <w:jc w:val="left"/>
       </w:pPr>
       <w:r>
         <w:tab/>
@@ -1283,8 +1318,13 @@
       <w:r>
         <w:t xml:space="preserve">. </w:t>
       </w:r>
-      <w:r>
-        <w:t>AdminHandler.post(self): admin.html</w:t>
+      <w:proofErr w:type="spellStart"/>
+      <w:r>
+        <w:t>AdminHandler.post</w:t>
+      </w:r>
+      <w:proofErr w:type="spellEnd"/>
+      <w:r>
+        <w:t>(self): admin.html</w:t>
       </w:r>
       <w:r>
         <w:rPr>
@@ -1301,9 +1341,11 @@
         </w:rPr>
         <w:t xml:space="preserve">로 받은 명령어를 바탕으로 </w:t>
       </w:r>
+      <w:proofErr w:type="spellStart"/>
       <w:r>
         <w:t>talk.hist</w:t>
       </w:r>
+      <w:proofErr w:type="spellEnd"/>
       <w:r>
         <w:rPr>
           <w:rFonts w:hint="eastAsia"/>
@@ -1317,7 +1359,21 @@
         <w:rPr>
           <w:rFonts w:hint="eastAsia"/>
         </w:rPr>
-        <w:t>작성하며 이 과정에서도 위와 같이 관리자 계정으로 로그인된 세션이 있는지 점검함</w:t>
+        <w:t xml:space="preserve">작성하며 이 과정에서도 위와 같이 관리자 계정으로 </w:t>
+      </w:r>
+      <w:proofErr w:type="spellStart"/>
+      <w:r>
+        <w:rPr>
+          <w:rFonts w:hint="eastAsia"/>
+        </w:rPr>
+        <w:t>로그인된</w:t>
+      </w:r>
+      <w:proofErr w:type="spellEnd"/>
+      <w:r>
+        <w:rPr>
+          <w:rFonts w:hint="eastAsia"/>
+        </w:rPr>
+        <w:t xml:space="preserve"> 세션이 있는지 점검함</w:t>
       </w:r>
     </w:p>
     <w:p>
@@ -1333,6 +1389,7 @@
       <w:r>
         <w:t xml:space="preserve">. </w:t>
       </w:r>
+      <w:proofErr w:type="spellStart"/>
       <w:r>
         <w:rPr>
           <w:rFonts w:hint="eastAsia"/>
@@ -1340,7 +1397,11 @@
         <w:t>L</w:t>
       </w:r>
       <w:r>
-        <w:t>ogoutHandler: talk.html</w:t>
+        <w:t>ogoutHandler</w:t>
+      </w:r>
+      <w:proofErr w:type="spellEnd"/>
+      <w:r>
+        <w:t>: talk.html</w:t>
       </w:r>
       <w:r>
         <w:rPr>
@@ -1361,9 +1422,6 @@
     <w:p>
       <w:pPr>
         <w:jc w:val="left"/>
-        <w:rPr>
-          <w:rFonts w:hint="eastAsia"/>
-        </w:rPr>
       </w:pPr>
       <w:r>
         <w:rPr>
@@ -1372,10 +1430,15 @@
         <w:t>아.</w:t>
       </w:r>
       <w:r>
-        <w:t xml:space="preserve"> AdminLogoutHandler: admin</w:t>
-      </w:r>
-      <w:r>
-        <w:t>.html</w:t>
+        <w:t xml:space="preserve"> </w:t>
+      </w:r>
+      <w:proofErr w:type="spellStart"/>
+      <w:r>
+        <w:t>AdminLogoutHandler</w:t>
+      </w:r>
+      <w:proofErr w:type="spellEnd"/>
+      <w:r>
+        <w:t>: admin.html</w:t>
       </w:r>
       <w:r>
         <w:rPr>
@@ -1390,43 +1453,7 @@
         <w:rPr>
           <w:rFonts w:hint="eastAsia"/>
         </w:rPr>
-        <w:t xml:space="preserve">로 받은 </w:t>
-      </w:r>
-      <w:r>
-        <w:rPr>
-          <w:rFonts w:hint="eastAsia"/>
-        </w:rPr>
-        <w:t xml:space="preserve">관리자 </w:t>
-      </w:r>
-      <w:r>
-        <w:rPr>
-          <w:rFonts w:hint="eastAsia"/>
-        </w:rPr>
-        <w:t>세션 정보를 바탕으로 로그아웃 로그를 대화방에 남기</w:t>
-      </w:r>
-      <w:r>
-        <w:rPr>
-          <w:rFonts w:hint="eastAsia"/>
-        </w:rPr>
-        <w:t>지 않</w:t>
-      </w:r>
-      <w:r>
-        <w:rPr>
-          <w:rFonts w:hint="eastAsia"/>
-        </w:rPr>
-        <w:t xml:space="preserve">고 </w:t>
-      </w:r>
-      <w:r>
-        <w:rPr>
-          <w:rFonts w:hint="eastAsia"/>
-        </w:rPr>
-        <w:t xml:space="preserve">관리자의 </w:t>
-      </w:r>
-      <w:r>
-        <w:rPr>
-          <w:rFonts w:hint="eastAsia"/>
-        </w:rPr>
-        <w:t>세션을 삭제함</w:t>
+        <w:t>로 받은 관리자 세션 정보를 바탕으로 로그아웃 로그를 대화방에 남기지 않고 관리자의 세션을 삭제함</w:t>
       </w:r>
     </w:p>
     <w:p>
@@ -1557,9 +1584,6 @@
     <w:p>
       <w:pPr>
         <w:jc w:val="left"/>
-        <w:rPr>
-          <w:rFonts w:hint="eastAsia"/>
-        </w:rPr>
       </w:pPr>
       <w:r>
         <w:tab/>
@@ -1571,7 +1595,15 @@
         <w:t>나-</w:t>
       </w:r>
       <w:r>
-        <w:t>A. main.html: MainHandler.get(self)</w:t>
+        <w:t xml:space="preserve">A. main.html: </w:t>
+      </w:r>
+      <w:proofErr w:type="spellStart"/>
+      <w:r>
+        <w:t>MainHandler.get</w:t>
+      </w:r>
+      <w:proofErr w:type="spellEnd"/>
+      <w:r>
+        <w:t>(self)</w:t>
       </w:r>
     </w:p>
     <w:p>
@@ -1588,7 +1620,15 @@
         <w:t>나-</w:t>
       </w:r>
       <w:r>
-        <w:t>B. join.html: JoinHandler.post(self)</w:t>
+        <w:t xml:space="preserve">B. join.html: </w:t>
+      </w:r>
+      <w:proofErr w:type="spellStart"/>
+      <w:r>
+        <w:t>JoinHandler.post</w:t>
+      </w:r>
+      <w:proofErr w:type="spellEnd"/>
+      <w:r>
+        <w:t>(self)</w:t>
       </w:r>
     </w:p>
     <w:p>
@@ -1605,7 +1645,15 @@
         <w:t>나-</w:t>
       </w:r>
       <w:r>
-        <w:t>C. error_login.html: JoinHandler.post(self)</w:t>
+        <w:t xml:space="preserve">C. error_login.html: </w:t>
+      </w:r>
+      <w:proofErr w:type="spellStart"/>
+      <w:r>
+        <w:t>JoinHandler.post</w:t>
+      </w:r>
+      <w:proofErr w:type="spellEnd"/>
+      <w:r>
+        <w:t>(self)</w:t>
       </w:r>
     </w:p>
     <w:p>
@@ -1622,7 +1670,15 @@
         <w:t>나-</w:t>
       </w:r>
       <w:r>
-        <w:t>D. confirm.html: RegisterHandler.post(self)</w:t>
+        <w:t xml:space="preserve">D. confirm.html: </w:t>
+      </w:r>
+      <w:proofErr w:type="spellStart"/>
+      <w:r>
+        <w:t>RegisterHandler.post</w:t>
+      </w:r>
+      <w:proofErr w:type="spellEnd"/>
+      <w:r>
+        <w:t>(self)</w:t>
       </w:r>
     </w:p>
     <w:p>
@@ -1639,7 +1695,15 @@
         <w:t>나-</w:t>
       </w:r>
       <w:r>
-        <w:t>E. error_register.html: RegisterHandler.post(self)</w:t>
+        <w:t xml:space="preserve">E. error_register.html: </w:t>
+      </w:r>
+      <w:proofErr w:type="spellStart"/>
+      <w:r>
+        <w:t>RegisterHandler.post</w:t>
+      </w:r>
+      <w:proofErr w:type="spellEnd"/>
+      <w:r>
+        <w:t>(self)</w:t>
       </w:r>
     </w:p>
     <w:p>
@@ -1656,7 +1720,15 @@
         <w:t>나-</w:t>
       </w:r>
       <w:r>
-        <w:t>F. register.html: RegisterHandler.get(self)</w:t>
+        <w:t xml:space="preserve">F. register.html: </w:t>
+      </w:r>
+      <w:proofErr w:type="spellStart"/>
+      <w:r>
+        <w:t>RegisterHandler.get</w:t>
+      </w:r>
+      <w:proofErr w:type="spellEnd"/>
+      <w:r>
+        <w:t>(self)</w:t>
       </w:r>
     </w:p>
     <w:p>
@@ -1673,7 +1745,15 @@
         <w:t>나-</w:t>
       </w:r>
       <w:r>
-        <w:t>G. talk.html: TalkHandler.post(self)</w:t>
+        <w:t xml:space="preserve">G. talk.html: </w:t>
+      </w:r>
+      <w:proofErr w:type="spellStart"/>
+      <w:r>
+        <w:t>TalkHandler.post</w:t>
+      </w:r>
+      <w:proofErr w:type="spellEnd"/>
+      <w:r>
+        <w:t>(self)</w:t>
       </w:r>
     </w:p>
     <w:p>
@@ -1690,7 +1770,23 @@
         <w:t>나-</w:t>
       </w:r>
       <w:r>
-        <w:t>H. admin.html: AdminLoginHandler.post(self), AdminHandler.get(self),</w:t>
+        <w:t xml:space="preserve">H. admin.html: </w:t>
+      </w:r>
+      <w:proofErr w:type="spellStart"/>
+      <w:r>
+        <w:t>AdminLoginHandler.post</w:t>
+      </w:r>
+      <w:proofErr w:type="spellEnd"/>
+      <w:r>
+        <w:t xml:space="preserve">(self), </w:t>
+      </w:r>
+      <w:proofErr w:type="spellStart"/>
+      <w:r>
+        <w:t>AdminHandler.get</w:t>
+      </w:r>
+      <w:proofErr w:type="spellEnd"/>
+      <w:r>
+        <w:t>(self),</w:t>
       </w:r>
     </w:p>
     <w:p>
@@ -1700,8 +1796,13 @@
       <w:r>
         <w:tab/>
       </w:r>
-      <w:r>
-        <w:t>AdminHandler.post(self)</w:t>
+      <w:proofErr w:type="spellStart"/>
+      <w:r>
+        <w:t>AdminHandler.post</w:t>
+      </w:r>
+      <w:proofErr w:type="spellEnd"/>
+      <w:r>
+        <w:t>(self)</w:t>
       </w:r>
     </w:p>
     <w:p>
@@ -1727,7 +1828,15 @@
         <w:t>e</w:t>
       </w:r>
       <w:r>
-        <w:t>rror_adminlogin.html: AdminLoginHandler.post(self)</w:t>
+        <w:t xml:space="preserve">rror_adminlogin.html: </w:t>
+      </w:r>
+      <w:proofErr w:type="spellStart"/>
+      <w:r>
+        <w:t>AdminLoginHandler.post</w:t>
+      </w:r>
+      <w:proofErr w:type="spellEnd"/>
+      <w:r>
+        <w:t>(self)</w:t>
       </w:r>
     </w:p>
     <w:p>
@@ -1744,7 +1853,23 @@
         <w:t>나-</w:t>
       </w:r>
       <w:r>
-        <w:t>J. admin_login.html: AdminHandler.get(self), AdminHandler.post(self)</w:t>
+        <w:t xml:space="preserve">J. admin_login.html: </w:t>
+      </w:r>
+      <w:proofErr w:type="spellStart"/>
+      <w:r>
+        <w:t>AdminHandler.get</w:t>
+      </w:r>
+      <w:proofErr w:type="spellEnd"/>
+      <w:r>
+        <w:t xml:space="preserve">(self), </w:t>
+      </w:r>
+      <w:proofErr w:type="spellStart"/>
+      <w:r>
+        <w:t>AdminHandler.post</w:t>
+      </w:r>
+      <w:proofErr w:type="spellEnd"/>
+      <w:r>
+        <w:t>(self)</w:t>
       </w:r>
     </w:p>
     <w:p>
@@ -1773,7 +1898,15 @@
         <w:t>l</w:t>
       </w:r>
       <w:r>
-        <w:t>ogout.html: LogoutHandler.post(self)</w:t>
+        <w:t xml:space="preserve">ogout.html: </w:t>
+      </w:r>
+      <w:proofErr w:type="spellStart"/>
+      <w:r>
+        <w:t>LogoutHandler.post</w:t>
+      </w:r>
+      <w:proofErr w:type="spellEnd"/>
+      <w:r>
+        <w:t>(self)</w:t>
       </w:r>
     </w:p>
     <w:p>
@@ -1792,8 +1925,13 @@
       <w:r>
         <w:t xml:space="preserve">L. admin_logout.html: </w:t>
       </w:r>
-      <w:r>
-        <w:t>AdminLogoutHandler.post(self)</w:t>
+      <w:proofErr w:type="spellStart"/>
+      <w:r>
+        <w:t>AdminLogoutHandler.post</w:t>
+      </w:r>
+      <w:proofErr w:type="spellEnd"/>
+      <w:r>
+        <w:t>(self)</w:t>
       </w:r>
     </w:p>
     <w:p>
@@ -1953,9 +2091,6 @@
               <w:autoSpaceDE/>
               <w:autoSpaceDN/>
               <w:jc w:val="left"/>
-              <w:rPr>
-                <w:rFonts w:hint="eastAsia"/>
-              </w:rPr>
             </w:pPr>
             <w:r>
               <w:rPr>
@@ -1981,7 +2116,15 @@
               <w:jc w:val="left"/>
             </w:pPr>
             <w:r>
-              <w:t>class FastStop:</w:t>
+              <w:t xml:space="preserve">class </w:t>
+            </w:r>
+            <w:proofErr w:type="spellStart"/>
+            <w:r>
+              <w:t>FastStop</w:t>
+            </w:r>
+            <w:proofErr w:type="spellEnd"/>
+            <w:r>
+              <w:t>:</w:t>
             </w:r>
           </w:p>
           <w:p>
@@ -2002,7 +2145,21 @@
               <w:rPr>
                 <w:u w:val="single"/>
               </w:rPr>
-              <w:t>def __init__(self):</w:t>
+              <w:t>def __</w:t>
+            </w:r>
+            <w:proofErr w:type="spellStart"/>
+            <w:r>
+              <w:rPr>
+                <w:u w:val="single"/>
+              </w:rPr>
+              <w:t>init</w:t>
+            </w:r>
+            <w:proofErr w:type="spellEnd"/>
+            <w:r>
+              <w:rPr>
+                <w:u w:val="single"/>
+              </w:rPr>
+              <w:t>__(self):</w:t>
             </w:r>
           </w:p>
           <w:p>
@@ -2014,7 +2171,15 @@
               <w:jc w:val="left"/>
             </w:pPr>
             <w:r>
-              <w:t xml:space="preserve">        self.is_closing = False</w:t>
+              <w:t xml:space="preserve">        </w:t>
+            </w:r>
+            <w:proofErr w:type="spellStart"/>
+            <w:r>
+              <w:t>self.is_closing</w:t>
+            </w:r>
+            <w:proofErr w:type="spellEnd"/>
+            <w:r>
+              <w:t xml:space="preserve"> = False</w:t>
             </w:r>
           </w:p>
           <w:p>
@@ -2056,7 +2221,21 @@
               <w:rPr>
                 <w:u w:val="single"/>
               </w:rPr>
-              <w:t>def signal_handler(signum, frame):</w:t>
+              <w:t xml:space="preserve">def </w:t>
+            </w:r>
+            <w:proofErr w:type="spellStart"/>
+            <w:r>
+              <w:rPr>
+                <w:u w:val="single"/>
+              </w:rPr>
+              <w:t>signal_handler</w:t>
+            </w:r>
+            <w:proofErr w:type="spellEnd"/>
+            <w:r>
+              <w:rPr>
+                <w:u w:val="single"/>
+              </w:rPr>
+              <w:t>(signum, frame):</w:t>
             </w:r>
           </w:p>
           <w:p>
@@ -2068,7 +2247,15 @@
               <w:jc w:val="left"/>
             </w:pPr>
             <w:r>
-              <w:t xml:space="preserve">            self.is_closing = True</w:t>
+              <w:t xml:space="preserve">            </w:t>
+            </w:r>
+            <w:proofErr w:type="spellStart"/>
+            <w:r>
+              <w:t>self.is_closing</w:t>
+            </w:r>
+            <w:proofErr w:type="spellEnd"/>
+            <w:r>
+              <w:t xml:space="preserve"> = True</w:t>
             </w:r>
           </w:p>
           <w:p>
@@ -2089,7 +2276,21 @@
               <w:rPr>
                 <w:u w:val="single"/>
               </w:rPr>
-              <w:t>def try_exit():</w:t>
+              <w:t xml:space="preserve">def </w:t>
+            </w:r>
+            <w:proofErr w:type="spellStart"/>
+            <w:r>
+              <w:rPr>
+                <w:u w:val="single"/>
+              </w:rPr>
+              <w:t>try_exit</w:t>
+            </w:r>
+            <w:proofErr w:type="spellEnd"/>
+            <w:r>
+              <w:rPr>
+                <w:u w:val="single"/>
+              </w:rPr>
+              <w:t>():</w:t>
             </w:r>
           </w:p>
           <w:p>
@@ -2101,7 +2302,15 @@
               <w:jc w:val="left"/>
             </w:pPr>
             <w:r>
-              <w:t xml:space="preserve">            if self.is_closing:</w:t>
+              <w:t xml:space="preserve">            if </w:t>
+            </w:r>
+            <w:proofErr w:type="spellStart"/>
+            <w:r>
+              <w:t>self.is_closing</w:t>
+            </w:r>
+            <w:proofErr w:type="spellEnd"/>
+            <w:r>
+              <w:t>:</w:t>
             </w:r>
           </w:p>
           <w:p>
@@ -2113,7 +2322,15 @@
               <w:jc w:val="left"/>
             </w:pPr>
             <w:r>
-              <w:t xml:space="preserve">                IOLoop.instance().stop()</w:t>
+              <w:t xml:space="preserve">                </w:t>
+            </w:r>
+            <w:proofErr w:type="spellStart"/>
+            <w:r>
+              <w:t>IOLoop.instance</w:t>
+            </w:r>
+            <w:proofErr w:type="spellEnd"/>
+            <w:r>
+              <w:t>().stop()</w:t>
             </w:r>
           </w:p>
           <w:p>
@@ -2125,7 +2342,31 @@
               <w:jc w:val="left"/>
             </w:pPr>
             <w:r>
-              <w:t xml:space="preserve">        signal.signal(signal.SIGINT, signal_handler)</w:t>
+              <w:t xml:space="preserve">        </w:t>
+            </w:r>
+            <w:proofErr w:type="spellStart"/>
+            <w:r>
+              <w:t>signal.signal</w:t>
+            </w:r>
+            <w:proofErr w:type="spellEnd"/>
+            <w:r>
+              <w:t>(</w:t>
+            </w:r>
+            <w:proofErr w:type="spellStart"/>
+            <w:r>
+              <w:t>signal.SIGINT</w:t>
+            </w:r>
+            <w:proofErr w:type="spellEnd"/>
+            <w:r>
+              <w:t xml:space="preserve">, </w:t>
+            </w:r>
+            <w:proofErr w:type="spellStart"/>
+            <w:r>
+              <w:t>signal_handler</w:t>
+            </w:r>
+            <w:proofErr w:type="spellEnd"/>
+            <w:r>
+              <w:t>)</w:t>
             </w:r>
           </w:p>
           <w:p>
@@ -2137,7 +2378,23 @@
               <w:jc w:val="left"/>
             </w:pPr>
             <w:r>
-              <w:t xml:space="preserve">        PeriodicCallback(try_exit, 100).start()</w:t>
+              <w:t xml:space="preserve">        </w:t>
+            </w:r>
+            <w:proofErr w:type="spellStart"/>
+            <w:r>
+              <w:t>PeriodicCallback</w:t>
+            </w:r>
+            <w:proofErr w:type="spellEnd"/>
+            <w:r>
+              <w:t>(</w:t>
+            </w:r>
+            <w:proofErr w:type="spellStart"/>
+            <w:r>
+              <w:t>try_exit</w:t>
+            </w:r>
+            <w:proofErr w:type="spellEnd"/>
+            <w:r>
+              <w:t>, 100).start()</w:t>
             </w:r>
           </w:p>
         </w:tc>
@@ -2185,7 +2442,21 @@
               <w:rPr>
                 <w:u w:val="single"/>
               </w:rPr>
-              <w:t>def make_app():</w:t>
+              <w:t xml:space="preserve">def </w:t>
+            </w:r>
+            <w:proofErr w:type="spellStart"/>
+            <w:r>
+              <w:rPr>
+                <w:u w:val="single"/>
+              </w:rPr>
+              <w:t>make_app</w:t>
+            </w:r>
+            <w:proofErr w:type="spellEnd"/>
+            <w:r>
+              <w:rPr>
+                <w:u w:val="single"/>
+              </w:rPr>
+              <w:t>():</w:t>
             </w:r>
           </w:p>
           <w:p>
@@ -2209,7 +2480,31 @@
               <w:jc w:val="left"/>
             </w:pPr>
             <w:r>
-              <w:t xml:space="preserve">    handlers.append(url(r"/",MainHandler))</w:t>
+              <w:t xml:space="preserve">    </w:t>
+            </w:r>
+            <w:proofErr w:type="spellStart"/>
+            <w:r>
+              <w:t>handlers.append</w:t>
+            </w:r>
+            <w:proofErr w:type="spellEnd"/>
+            <w:r>
+              <w:t>(</w:t>
+            </w:r>
+            <w:proofErr w:type="spellStart"/>
+            <w:r>
+              <w:t>url</w:t>
+            </w:r>
+            <w:proofErr w:type="spellEnd"/>
+            <w:r>
+              <w:t>(r"/",</w:t>
+            </w:r>
+            <w:proofErr w:type="spellStart"/>
+            <w:r>
+              <w:t>MainHandler</w:t>
+            </w:r>
+            <w:proofErr w:type="spellEnd"/>
+            <w:r>
+              <w:t>))</w:t>
             </w:r>
           </w:p>
           <w:p>
@@ -2221,7 +2516,31 @@
               <w:jc w:val="left"/>
             </w:pPr>
             <w:r>
-              <w:t xml:space="preserve">    handlers.append(url(r'/join',JoinHandler))</w:t>
+              <w:t xml:space="preserve">    </w:t>
+            </w:r>
+            <w:proofErr w:type="spellStart"/>
+            <w:r>
+              <w:t>handlers.append</w:t>
+            </w:r>
+            <w:proofErr w:type="spellEnd"/>
+            <w:r>
+              <w:t>(</w:t>
+            </w:r>
+            <w:proofErr w:type="spellStart"/>
+            <w:r>
+              <w:t>url</w:t>
+            </w:r>
+            <w:proofErr w:type="spellEnd"/>
+            <w:r>
+              <w:t>(r'/join',</w:t>
+            </w:r>
+            <w:proofErr w:type="spellStart"/>
+            <w:r>
+              <w:t>JoinHandler</w:t>
+            </w:r>
+            <w:proofErr w:type="spellEnd"/>
+            <w:r>
+              <w:t>))</w:t>
             </w:r>
           </w:p>
           <w:p>
@@ -2233,7 +2552,31 @@
               <w:jc w:val="left"/>
             </w:pPr>
             <w:r>
-              <w:t xml:space="preserve">    handlers.append(url(r"/register",RegisterHandler))</w:t>
+              <w:t xml:space="preserve">    </w:t>
+            </w:r>
+            <w:proofErr w:type="spellStart"/>
+            <w:r>
+              <w:t>handlers.append</w:t>
+            </w:r>
+            <w:proofErr w:type="spellEnd"/>
+            <w:r>
+              <w:t>(</w:t>
+            </w:r>
+            <w:proofErr w:type="spellStart"/>
+            <w:r>
+              <w:t>url</w:t>
+            </w:r>
+            <w:proofErr w:type="spellEnd"/>
+            <w:r>
+              <w:t>(r"/register",</w:t>
+            </w:r>
+            <w:proofErr w:type="spellStart"/>
+            <w:r>
+              <w:t>RegisterHandler</w:t>
+            </w:r>
+            <w:proofErr w:type="spellEnd"/>
+            <w:r>
+              <w:t>))</w:t>
             </w:r>
           </w:p>
           <w:p>
@@ -2245,7 +2588,31 @@
               <w:jc w:val="left"/>
             </w:pPr>
             <w:r>
-              <w:t xml:space="preserve">    handlers.append(url(r'/talk',TalkHandler))</w:t>
+              <w:t xml:space="preserve">    </w:t>
+            </w:r>
+            <w:proofErr w:type="spellStart"/>
+            <w:r>
+              <w:t>handlers.append</w:t>
+            </w:r>
+            <w:proofErr w:type="spellEnd"/>
+            <w:r>
+              <w:t>(</w:t>
+            </w:r>
+            <w:proofErr w:type="spellStart"/>
+            <w:r>
+              <w:t>url</w:t>
+            </w:r>
+            <w:proofErr w:type="spellEnd"/>
+            <w:r>
+              <w:t>(r'/talk',</w:t>
+            </w:r>
+            <w:proofErr w:type="spellStart"/>
+            <w:r>
+              <w:t>TalkHandler</w:t>
+            </w:r>
+            <w:proofErr w:type="spellEnd"/>
+            <w:r>
+              <w:t>))</w:t>
             </w:r>
           </w:p>
           <w:p>
@@ -2257,7 +2624,31 @@
               <w:jc w:val="left"/>
             </w:pPr>
             <w:r>
-              <w:t xml:space="preserve">    handlers.append(url(r'/admin',AdminHandler))</w:t>
+              <w:t xml:space="preserve">    </w:t>
+            </w:r>
+            <w:proofErr w:type="spellStart"/>
+            <w:r>
+              <w:t>handlers.append</w:t>
+            </w:r>
+            <w:proofErr w:type="spellEnd"/>
+            <w:r>
+              <w:t>(</w:t>
+            </w:r>
+            <w:proofErr w:type="spellStart"/>
+            <w:r>
+              <w:t>url</w:t>
+            </w:r>
+            <w:proofErr w:type="spellEnd"/>
+            <w:r>
+              <w:t>(r'/admin',</w:t>
+            </w:r>
+            <w:proofErr w:type="spellStart"/>
+            <w:r>
+              <w:t>AdminHandler</w:t>
+            </w:r>
+            <w:proofErr w:type="spellEnd"/>
+            <w:r>
+              <w:t>))</w:t>
             </w:r>
           </w:p>
           <w:p>
@@ -2269,7 +2660,31 @@
               <w:jc w:val="left"/>
             </w:pPr>
             <w:r>
-              <w:t xml:space="preserve">    handlers.append(url(r'/admin_login',AdminLoginHandler))</w:t>
+              <w:t xml:space="preserve">    </w:t>
+            </w:r>
+            <w:proofErr w:type="spellStart"/>
+            <w:r>
+              <w:t>handlers.append</w:t>
+            </w:r>
+            <w:proofErr w:type="spellEnd"/>
+            <w:r>
+              <w:t>(</w:t>
+            </w:r>
+            <w:proofErr w:type="spellStart"/>
+            <w:r>
+              <w:t>url</w:t>
+            </w:r>
+            <w:proofErr w:type="spellEnd"/>
+            <w:r>
+              <w:t>(r'/admin_login',</w:t>
+            </w:r>
+            <w:proofErr w:type="spellStart"/>
+            <w:r>
+              <w:t>AdminLoginHandler</w:t>
+            </w:r>
+            <w:proofErr w:type="spellEnd"/>
+            <w:r>
+              <w:t>))</w:t>
             </w:r>
           </w:p>
           <w:p>
@@ -2281,7 +2696,31 @@
               <w:jc w:val="left"/>
             </w:pPr>
             <w:r>
-              <w:t xml:space="preserve">    handlers.append(url(r'/logout',LogoutHandler))</w:t>
+              <w:t xml:space="preserve">    </w:t>
+            </w:r>
+            <w:proofErr w:type="spellStart"/>
+            <w:r>
+              <w:t>handlers.append</w:t>
+            </w:r>
+            <w:proofErr w:type="spellEnd"/>
+            <w:r>
+              <w:t>(</w:t>
+            </w:r>
+            <w:proofErr w:type="spellStart"/>
+            <w:r>
+              <w:t>url</w:t>
+            </w:r>
+            <w:proofErr w:type="spellEnd"/>
+            <w:r>
+              <w:t>(r'/logout',</w:t>
+            </w:r>
+            <w:proofErr w:type="spellStart"/>
+            <w:r>
+              <w:t>LogoutHandler</w:t>
+            </w:r>
+            <w:proofErr w:type="spellEnd"/>
+            <w:r>
+              <w:t>))</w:t>
             </w:r>
           </w:p>
           <w:p>
@@ -2293,7 +2732,47 @@
               <w:jc w:val="left"/>
             </w:pPr>
             <w:r>
-              <w:t xml:space="preserve">    handlers.append(url(r"/files/(.*)", StaticFileHandler, {"path": os.path.dirname(os.path.abspath(__file__))}))</w:t>
+              <w:t xml:space="preserve">    </w:t>
+            </w:r>
+            <w:proofErr w:type="spellStart"/>
+            <w:r>
+              <w:t>handlers.append</w:t>
+            </w:r>
+            <w:proofErr w:type="spellEnd"/>
+            <w:r>
+              <w:t>(</w:t>
+            </w:r>
+            <w:proofErr w:type="spellStart"/>
+            <w:r>
+              <w:t>url</w:t>
+            </w:r>
+            <w:proofErr w:type="spellEnd"/>
+            <w:r>
+              <w:t xml:space="preserve">(r"/files/(.*)", </w:t>
+            </w:r>
+            <w:proofErr w:type="spellStart"/>
+            <w:r>
+              <w:t>StaticFileHandler</w:t>
+            </w:r>
+            <w:proofErr w:type="spellEnd"/>
+            <w:r>
+              <w:t xml:space="preserve">, {"path": </w:t>
+            </w:r>
+            <w:proofErr w:type="spellStart"/>
+            <w:r>
+              <w:t>os.path.dirname</w:t>
+            </w:r>
+            <w:proofErr w:type="spellEnd"/>
+            <w:r>
+              <w:t>(</w:t>
+            </w:r>
+            <w:proofErr w:type="spellStart"/>
+            <w:r>
+              <w:t>os.path.abspath</w:t>
+            </w:r>
+            <w:proofErr w:type="spellEnd"/>
+            <w:r>
+              <w:t>(__file__))}))</w:t>
             </w:r>
           </w:p>
           <w:p>
@@ -2305,7 +2784,31 @@
               <w:jc w:val="left"/>
             </w:pPr>
             <w:r>
-              <w:t xml:space="preserve">    return Application(handlers, static_path = os.path.join(os.path.dirname(__file__), "files"))</w:t>
+              <w:t xml:space="preserve">    return Application(handlers, </w:t>
+            </w:r>
+            <w:proofErr w:type="spellStart"/>
+            <w:r>
+              <w:t>static_path</w:t>
+            </w:r>
+            <w:proofErr w:type="spellEnd"/>
+            <w:r>
+              <w:t xml:space="preserve"> = </w:t>
+            </w:r>
+            <w:proofErr w:type="spellStart"/>
+            <w:r>
+              <w:t>os.path.join</w:t>
+            </w:r>
+            <w:proofErr w:type="spellEnd"/>
+            <w:r>
+              <w:t>(</w:t>
+            </w:r>
+            <w:proofErr w:type="spellStart"/>
+            <w:r>
+              <w:t>os.path.dirname</w:t>
+            </w:r>
+            <w:proofErr w:type="spellEnd"/>
+            <w:r>
+              <w:t>(__file__), "files"))</w:t>
             </w:r>
           </w:p>
         </w:tc>
@@ -2355,9 +2858,6 @@
     <w:p>
       <w:pPr>
         <w:jc w:val="left"/>
-        <w:rPr>
-          <w:rFonts w:hint="eastAsia"/>
-        </w:rPr>
       </w:pPr>
     </w:p>
     <w:tbl>
@@ -2379,9 +2879,6 @@
           <w:p>
             <w:pPr>
               <w:jc w:val="left"/>
-              <w:rPr>
-                <w:rFonts w:hint="eastAsia"/>
-              </w:rPr>
             </w:pPr>
             <w:r>
               <w:rPr>
@@ -2398,9 +2895,6 @@
           <w:p>
             <w:pPr>
               <w:jc w:val="left"/>
-              <w:rPr>
-                <w:rFonts w:hint="eastAsia"/>
-              </w:rPr>
             </w:pPr>
             <w:r>
               <w:rPr>
@@ -2423,9 +2917,6 @@
           <w:p>
             <w:pPr>
               <w:jc w:val="left"/>
-              <w:rPr>
-                <w:rFonts w:hint="eastAsia"/>
-              </w:rPr>
             </w:pPr>
           </w:p>
         </w:tc>
@@ -2438,9 +2929,6 @@
           <w:p>
             <w:pPr>
               <w:jc w:val="left"/>
-              <w:rPr>
-                <w:rFonts w:hint="eastAsia"/>
-              </w:rPr>
             </w:pPr>
             <w:r>
               <w:rPr>
@@ -2469,9 +2957,6 @@
           <w:p>
             <w:pPr>
               <w:jc w:val="left"/>
-              <w:rPr>
-                <w:rFonts w:hint="eastAsia"/>
-              </w:rPr>
             </w:pPr>
             <w:r>
               <w:rPr>
@@ -2500,9 +2985,6 @@
           <w:p>
             <w:pPr>
               <w:jc w:val="left"/>
-              <w:rPr>
-                <w:rFonts w:hint="eastAsia"/>
-              </w:rPr>
             </w:pPr>
             <w:r>
               <w:rPr>
@@ -2524,9 +3006,6 @@
           <w:p>
             <w:pPr>
               <w:jc w:val="left"/>
-              <w:rPr>
-                <w:rFonts w:hint="eastAsia"/>
-              </w:rPr>
             </w:pPr>
             <w:r>
               <w:rPr>
@@ -2555,9 +3034,6 @@
           <w:p>
             <w:pPr>
               <w:jc w:val="left"/>
-              <w:rPr>
-                <w:rFonts w:hint="eastAsia"/>
-              </w:rPr>
             </w:pPr>
             <w:r>
               <w:rPr>
@@ -2574,9 +3050,6 @@
           <w:p>
             <w:pPr>
               <w:jc w:val="left"/>
-              <w:rPr>
-                <w:rFonts w:hint="eastAsia"/>
-              </w:rPr>
             </w:pPr>
             <w:r>
               <w:rPr>
@@ -2598,9 +3071,6 @@
           <w:p>
             <w:pPr>
               <w:jc w:val="left"/>
-              <w:rPr>
-                <w:rFonts w:hint="eastAsia"/>
-              </w:rPr>
             </w:pPr>
             <w:r>
               <w:t xml:space="preserve">    </w:t>
@@ -2623,9 +3093,6 @@
           <w:p>
             <w:pPr>
               <w:jc w:val="left"/>
-              <w:rPr>
-                <w:rFonts w:hint="eastAsia"/>
-              </w:rPr>
             </w:pPr>
             <w:r>
               <w:rPr>
@@ -2642,9 +3109,6 @@
           <w:p>
             <w:pPr>
               <w:jc w:val="left"/>
-              <w:rPr>
-                <w:rFonts w:hint="eastAsia"/>
-              </w:rPr>
             </w:pPr>
             <w:r>
               <w:rPr>
@@ -2666,9 +3130,6 @@
           <w:p>
             <w:pPr>
               <w:jc w:val="left"/>
-              <w:rPr>
-                <w:rFonts w:hint="eastAsia"/>
-              </w:rPr>
             </w:pPr>
             <w:r>
               <w:rPr>
@@ -2685,9 +3146,6 @@
           <w:p>
             <w:pPr>
               <w:jc w:val="left"/>
-              <w:rPr>
-                <w:rFonts w:hint="eastAsia"/>
-              </w:rPr>
             </w:pPr>
             <w:r>
               <w:rPr>
@@ -2704,9 +3162,6 @@
           <w:p>
             <w:pPr>
               <w:jc w:val="left"/>
-              <w:rPr>
-                <w:rFonts w:hint="eastAsia"/>
-              </w:rPr>
             </w:pPr>
           </w:p>
         </w:tc>
@@ -2719,9 +3174,6 @@
           <w:p>
             <w:pPr>
               <w:jc w:val="left"/>
-              <w:rPr>
-                <w:rFonts w:hint="eastAsia"/>
-              </w:rPr>
             </w:pPr>
             <w:r>
               <w:rPr>
@@ -2750,9 +3202,6 @@
           <w:p>
             <w:pPr>
               <w:jc w:val="left"/>
-              <w:rPr>
-                <w:rFonts w:hint="eastAsia"/>
-              </w:rPr>
             </w:pPr>
             <w:r>
               <w:rPr>
@@ -2787,9 +3236,6 @@
           <w:p>
             <w:pPr>
               <w:jc w:val="left"/>
-              <w:rPr>
-                <w:rFonts w:hint="eastAsia"/>
-              </w:rPr>
             </w:pPr>
             <w:r>
               <w:rPr>
@@ -2811,9 +3257,6 @@
           <w:p>
             <w:pPr>
               <w:jc w:val="left"/>
-              <w:rPr>
-                <w:rFonts w:hint="eastAsia"/>
-              </w:rPr>
             </w:pPr>
             <w:r>
               <w:rPr>
@@ -2842,9 +3285,6 @@
           <w:p>
             <w:pPr>
               <w:jc w:val="left"/>
-              <w:rPr>
-                <w:rFonts w:hint="eastAsia"/>
-              </w:rPr>
             </w:pPr>
             <w:r>
               <w:rPr>
@@ -2879,9 +3319,6 @@
           <w:p>
             <w:pPr>
               <w:jc w:val="left"/>
-              <w:rPr>
-                <w:rFonts w:hint="eastAsia"/>
-              </w:rPr>
             </w:pPr>
             <w:r>
               <w:rPr>
@@ -2903,9 +3340,6 @@
           <w:p>
             <w:pPr>
               <w:jc w:val="left"/>
-              <w:rPr>
-                <w:rFonts w:hint="eastAsia"/>
-              </w:rPr>
             </w:pPr>
             <w:r>
               <w:rPr>
@@ -2922,9 +3356,6 @@
           <w:p>
             <w:pPr>
               <w:jc w:val="left"/>
-              <w:rPr>
-                <w:rFonts w:hint="eastAsia"/>
-              </w:rPr>
             </w:pPr>
             <w:r>
               <w:rPr>
@@ -2941,9 +3372,6 @@
           <w:p>
             <w:pPr>
               <w:jc w:val="left"/>
-              <w:rPr>
-                <w:rFonts w:hint="eastAsia"/>
-              </w:rPr>
             </w:pPr>
           </w:p>
         </w:tc>
@@ -2956,9 +3384,6 @@
           <w:p>
             <w:pPr>
               <w:jc w:val="left"/>
-              <w:rPr>
-                <w:rFonts w:hint="eastAsia"/>
-              </w:rPr>
             </w:pPr>
             <w:r>
               <w:rPr>
@@ -2987,9 +3412,6 @@
           <w:p>
             <w:pPr>
               <w:jc w:val="left"/>
-              <w:rPr>
-                <w:rFonts w:hint="eastAsia"/>
-              </w:rPr>
             </w:pPr>
             <w:r>
               <w:rPr>
@@ -3006,9 +3428,6 @@
           <w:p>
             <w:pPr>
               <w:jc w:val="left"/>
-              <w:rPr>
-                <w:rFonts w:hint="eastAsia"/>
-              </w:rPr>
             </w:pPr>
             <w:r>
               <w:rPr>
@@ -3030,9 +3449,6 @@
           <w:p>
             <w:pPr>
               <w:jc w:val="left"/>
-              <w:rPr>
-                <w:rFonts w:hint="eastAsia"/>
-              </w:rPr>
             </w:pPr>
             <w:r>
               <w:rPr>
@@ -3061,9 +3477,6 @@
           <w:p>
             <w:pPr>
               <w:jc w:val="left"/>
-              <w:rPr>
-                <w:rFonts w:hint="eastAsia"/>
-              </w:rPr>
             </w:pPr>
             <w:r>
               <w:rPr>
@@ -3080,9 +3493,6 @@
           <w:p>
             <w:pPr>
               <w:jc w:val="left"/>
-              <w:rPr>
-                <w:rFonts w:hint="eastAsia"/>
-              </w:rPr>
             </w:pPr>
             <w:r>
               <w:rPr>
@@ -3104,9 +3514,6 @@
           <w:p>
             <w:pPr>
               <w:jc w:val="left"/>
-              <w:rPr>
-                <w:rFonts w:hint="eastAsia"/>
-              </w:rPr>
             </w:pPr>
             <w:r>
               <w:rPr>
@@ -3135,9 +3542,6 @@
           <w:p>
             <w:pPr>
               <w:jc w:val="left"/>
-              <w:rPr>
-                <w:rFonts w:hint="eastAsia"/>
-              </w:rPr>
             </w:pPr>
             <w:r>
               <w:rPr>
@@ -3154,9 +3558,6 @@
           <w:p>
             <w:pPr>
               <w:jc w:val="left"/>
-              <w:rPr>
-                <w:rFonts w:hint="eastAsia"/>
-              </w:rPr>
             </w:pPr>
             <w:r>
               <w:rPr>
@@ -3178,9 +3579,6 @@
           <w:p>
             <w:pPr>
               <w:jc w:val="left"/>
-              <w:rPr>
-                <w:rFonts w:hint="eastAsia"/>
-              </w:rPr>
             </w:pPr>
             <w:r>
               <w:rPr>
@@ -3197,9 +3595,6 @@
           <w:p>
             <w:pPr>
               <w:jc w:val="left"/>
-              <w:rPr>
-                <w:rFonts w:hint="eastAsia"/>
-              </w:rPr>
             </w:pPr>
             <w:r>
               <w:rPr>
@@ -3216,9 +3611,6 @@
           <w:p>
             <w:pPr>
               <w:jc w:val="left"/>
-              <w:rPr>
-                <w:rFonts w:hint="eastAsia"/>
-              </w:rPr>
             </w:pPr>
           </w:p>
         </w:tc>
@@ -3231,9 +3623,6 @@
           <w:p>
             <w:pPr>
               <w:jc w:val="left"/>
-              <w:rPr>
-                <w:rFonts w:hint="eastAsia"/>
-              </w:rPr>
             </w:pPr>
             <w:r>
               <w:rPr>
@@ -3262,9 +3651,6 @@
           <w:p>
             <w:pPr>
               <w:jc w:val="left"/>
-              <w:rPr>
-                <w:rFonts w:hint="eastAsia"/>
-              </w:rPr>
             </w:pPr>
             <w:r>
               <w:rPr>
@@ -3281,9 +3667,6 @@
           <w:p>
             <w:pPr>
               <w:jc w:val="left"/>
-              <w:rPr>
-                <w:rFonts w:hint="eastAsia"/>
-              </w:rPr>
             </w:pPr>
             <w:r>
               <w:rPr>
@@ -3305,9 +3688,6 @@
           <w:p>
             <w:pPr>
               <w:jc w:val="left"/>
-              <w:rPr>
-                <w:rFonts w:hint="eastAsia"/>
-              </w:rPr>
             </w:pPr>
             <w:r>
               <w:rPr>
@@ -3336,9 +3716,6 @@
           <w:p>
             <w:pPr>
               <w:jc w:val="left"/>
-              <w:rPr>
-                <w:rFonts w:hint="eastAsia"/>
-              </w:rPr>
             </w:pPr>
             <w:r>
               <w:rPr>
@@ -3355,9 +3732,6 @@
           <w:p>
             <w:pPr>
               <w:jc w:val="left"/>
-              <w:rPr>
-                <w:rFonts w:hint="eastAsia"/>
-              </w:rPr>
             </w:pPr>
             <w:r>
               <w:rPr>
@@ -3379,9 +3753,6 @@
           <w:p>
             <w:pPr>
               <w:jc w:val="left"/>
-              <w:rPr>
-                <w:rFonts w:hint="eastAsia"/>
-              </w:rPr>
             </w:pPr>
             <w:r>
               <w:rPr>
@@ -3398,9 +3769,6 @@
           <w:p>
             <w:pPr>
               <w:jc w:val="left"/>
-              <w:rPr>
-                <w:rFonts w:hint="eastAsia"/>
-              </w:rPr>
             </w:pPr>
             <w:r>
               <w:rPr>
@@ -3417,9 +3785,6 @@
           <w:p>
             <w:pPr>
               <w:jc w:val="left"/>
-              <w:rPr>
-                <w:rFonts w:hint="eastAsia"/>
-              </w:rPr>
             </w:pPr>
           </w:p>
         </w:tc>
@@ -3432,9 +3797,6 @@
           <w:p>
             <w:pPr>
               <w:jc w:val="left"/>
-              <w:rPr>
-                <w:rFonts w:hint="eastAsia"/>
-              </w:rPr>
             </w:pPr>
             <w:r>
               <w:rPr>
@@ -3463,9 +3825,6 @@
           <w:p>
             <w:pPr>
               <w:jc w:val="left"/>
-              <w:rPr>
-                <w:rFonts w:hint="eastAsia"/>
-              </w:rPr>
             </w:pPr>
             <w:r>
               <w:rPr>
@@ -3500,9 +3859,6 @@
           <w:p>
             <w:pPr>
               <w:jc w:val="left"/>
-              <w:rPr>
-                <w:rFonts w:hint="eastAsia"/>
-              </w:rPr>
             </w:pPr>
             <w:r>
               <w:rPr>
@@ -3524,9 +3880,6 @@
           <w:p>
             <w:pPr>
               <w:jc w:val="left"/>
-              <w:rPr>
-                <w:rFonts w:hint="eastAsia"/>
-              </w:rPr>
             </w:pPr>
             <w:r>
               <w:rPr>
@@ -3543,9 +3896,6 @@
           <w:p>
             <w:pPr>
               <w:jc w:val="left"/>
-              <w:rPr>
-                <w:rFonts w:hint="eastAsia"/>
-              </w:rPr>
             </w:pPr>
             <w:r>
               <w:rPr>
@@ -3565,9 +3915,6 @@
           <w:p>
             <w:pPr>
               <w:jc w:val="left"/>
-              <w:rPr>
-                <w:rFonts w:hint="eastAsia"/>
-              </w:rPr>
             </w:pPr>
           </w:p>
         </w:tc>
@@ -3580,9 +3927,6 @@
           <w:p>
             <w:pPr>
               <w:jc w:val="left"/>
-              <w:rPr>
-                <w:rFonts w:hint="eastAsia"/>
-              </w:rPr>
             </w:pPr>
             <w:r>
               <w:rPr>
@@ -3611,9 +3955,6 @@
           <w:p>
             <w:pPr>
               <w:jc w:val="left"/>
-              <w:rPr>
-                <w:rFonts w:hint="eastAsia"/>
-              </w:rPr>
             </w:pPr>
             <w:r>
               <w:rPr>
@@ -3630,9 +3971,6 @@
           <w:p>
             <w:pPr>
               <w:jc w:val="left"/>
-              <w:rPr>
-                <w:rFonts w:hint="eastAsia"/>
-              </w:rPr>
             </w:pPr>
             <w:r>
               <w:rPr>
@@ -3654,9 +3992,6 @@
           <w:p>
             <w:pPr>
               <w:jc w:val="left"/>
-              <w:rPr>
-                <w:rFonts w:hint="eastAsia"/>
-              </w:rPr>
             </w:pPr>
             <w:r>
               <w:rPr>
@@ -3685,9 +4020,6 @@
           <w:p>
             <w:pPr>
               <w:jc w:val="left"/>
-              <w:rPr>
-                <w:rFonts w:hint="eastAsia"/>
-              </w:rPr>
             </w:pPr>
             <w:r>
               <w:rPr>
@@ -3704,9 +4036,6 @@
           <w:p>
             <w:pPr>
               <w:jc w:val="left"/>
-              <w:rPr>
-                <w:rFonts w:hint="eastAsia"/>
-              </w:rPr>
             </w:pPr>
             <w:r>
               <w:rPr>
@@ -3728,9 +4057,6 @@
           <w:p>
             <w:pPr>
               <w:jc w:val="left"/>
-              <w:rPr>
-                <w:rFonts w:hint="eastAsia"/>
-              </w:rPr>
             </w:pPr>
             <w:r>
               <w:rPr>
@@ -3747,9 +4073,6 @@
           <w:p>
             <w:pPr>
               <w:jc w:val="left"/>
-              <w:rPr>
-                <w:rFonts w:hint="eastAsia"/>
-              </w:rPr>
             </w:pPr>
             <w:r>
               <w:rPr>
@@ -3766,9 +4089,6 @@
           <w:p>
             <w:pPr>
               <w:jc w:val="left"/>
-              <w:rPr>
-                <w:rFonts w:hint="eastAsia"/>
-              </w:rPr>
             </w:pPr>
             <w:r>
               <w:rPr>
@@ -3786,9 +4106,6 @@
     <w:p>
       <w:pPr>
         <w:jc w:val="left"/>
-        <w:rPr>
-          <w:rFonts w:hint="eastAsia"/>
-        </w:rPr>
       </w:pPr>
     </w:p>
     <w:sectPr>
@@ -3819,7 +4136,7 @@
       </w:pPr>
     </w:pPrDefault>
   </w:docDefaults>
-  <w:latentStyles w:defLockedState="0" w:defUIPriority="99" w:defSemiHidden="0" w:defUnhideWhenUsed="0" w:defQFormat="0" w:count="375">
+  <w:latentStyles w:defLockedState="0" w:defUIPriority="99" w:defSemiHidden="0" w:defUnhideWhenUsed="0" w:defQFormat="0" w:count="376">
     <w:lsdException w:name="Normal" w:uiPriority="0" w:qFormat="1"/>
     <w:lsdException w:name="heading 1" w:uiPriority="9" w:qFormat="1"/>
     <w:lsdException w:name="heading 2" w:semiHidden="1" w:uiPriority="9" w:unhideWhenUsed="1" w:qFormat="1"/>
@@ -3925,7 +4242,6 @@
     <w:lsdException w:name="HTML Sample" w:semiHidden="1" w:unhideWhenUsed="1"/>
     <w:lsdException w:name="HTML Typewriter" w:semiHidden="1" w:unhideWhenUsed="1"/>
     <w:lsdException w:name="HTML Variable" w:semiHidden="1" w:unhideWhenUsed="1"/>
-    <w:lsdException w:name="Normal Table" w:semiHidden="1" w:unhideWhenUsed="1"/>
     <w:lsdException w:name="annotation subject" w:semiHidden="1" w:unhideWhenUsed="1"/>
     <w:lsdException w:name="No List" w:semiHidden="1" w:unhideWhenUsed="1"/>
     <w:lsdException w:name="Outline List 1" w:semiHidden="1" w:unhideWhenUsed="1"/>
@@ -3972,10 +4288,8 @@
     <w:lsdException w:name="Table Subtle 2" w:semiHidden="1" w:unhideWhenUsed="1"/>
     <w:lsdException w:name="Table Web 1" w:semiHidden="1" w:unhideWhenUsed="1"/>
     <w:lsdException w:name="Table Web 2" w:semiHidden="1" w:unhideWhenUsed="1"/>
-    <w:lsdException w:name="Table Web 3" w:semiHidden="1" w:unhideWhenUsed="1"/>
     <w:lsdException w:name="Balloon Text" w:semiHidden="1" w:unhideWhenUsed="1"/>
     <w:lsdException w:name="Table Grid" w:uiPriority="39"/>
-    <w:lsdException w:name="Table Theme" w:semiHidden="1" w:unhideWhenUsed="1"/>
     <w:lsdException w:name="Placeholder Text" w:semiHidden="1"/>
     <w:lsdException w:name="No Spacing" w:uiPriority="1" w:qFormat="1"/>
     <w:lsdException w:name="Light Shading" w:uiPriority="60"/>
@@ -4195,6 +4509,7 @@
     <w:lsdException w:name="Smart Hyperlink" w:semiHidden="1" w:unhideWhenUsed="1"/>
     <w:lsdException w:name="Hashtag" w:semiHidden="1" w:unhideWhenUsed="1"/>
     <w:lsdException w:name="Unresolved Mention" w:semiHidden="1" w:unhideWhenUsed="1"/>
+    <w:lsdException w:name="Smart Link" w:semiHidden="1" w:unhideWhenUsed="1"/>
   </w:latentStyles>
   <w:style w:type="paragraph" w:default="1" w:styleId="a">
     <w:name w:val="Normal"/>

</xml_diff>